<commit_message>
Dokkumentáció módosítáas, forrás módosítása, Figma módosítása
</commit_message>
<xml_diff>
--- a/Dokkumentáció.docx
+++ b/Dokkumentáció.docx
@@ -102,103 +102,228 @@
       <w:proofErr w:type="spellStart"/>
       <w:r>
         <w:rPr>
-          <w:sz w:val="40"/>
-          <w:szCs w:val="40"/>
+          <w:b/>
+          <w:sz w:val="60"/>
+          <w:szCs w:val="60"/>
         </w:rPr>
         <w:t>Tomó</w:t>
       </w:r>
       <w:proofErr w:type="spellEnd"/>
       <w:r>
         <w:rPr>
-          <w:sz w:val="40"/>
-          <w:szCs w:val="40"/>
-        </w:rPr>
-        <w:t xml:space="preserve"> Zalán feladatai: </w:t>
+          <w:b/>
+          <w:sz w:val="60"/>
+          <w:szCs w:val="60"/>
+        </w:rPr>
+        <w:t xml:space="preserve"> Zalán feladatai:</w:t>
+      </w:r>
+      <w:r>
+        <w:rPr>
+          <w:sz w:val="40"/>
+          <w:szCs w:val="40"/>
+        </w:rPr>
+        <w:t xml:space="preserve"> </w:t>
+      </w:r>
+      <w:r>
+        <w:rPr>
+          <w:sz w:val="40"/>
+          <w:szCs w:val="40"/>
+        </w:rPr>
+        <w:br/>
+      </w:r>
+      <w:r>
+        <w:rPr>
+          <w:sz w:val="40"/>
+          <w:szCs w:val="40"/>
+        </w:rPr>
+        <w:t>-</w:t>
+      </w:r>
+      <w:proofErr w:type="spellStart"/>
+      <w:r>
+        <w:rPr>
+          <w:sz w:val="40"/>
+          <w:szCs w:val="40"/>
+        </w:rPr>
+        <w:t>Repository</w:t>
+      </w:r>
+      <w:proofErr w:type="spellEnd"/>
+      <w:r>
+        <w:rPr>
+          <w:sz w:val="40"/>
+          <w:szCs w:val="40"/>
+        </w:rPr>
+        <w:t xml:space="preserve"> létrehozása</w:t>
+      </w:r>
+      <w:r>
+        <w:rPr>
+          <w:sz w:val="40"/>
+          <w:szCs w:val="40"/>
+        </w:rPr>
+        <w:t xml:space="preserve"> </w:t>
+      </w:r>
+      <w:proofErr w:type="spellStart"/>
+      <w:r>
+        <w:rPr>
+          <w:sz w:val="40"/>
+          <w:szCs w:val="40"/>
+        </w:rPr>
+        <w:t>Github</w:t>
+      </w:r>
+      <w:proofErr w:type="spellEnd"/>
+      <w:r>
+        <w:rPr>
+          <w:sz w:val="40"/>
+          <w:szCs w:val="40"/>
+        </w:rPr>
+        <w:t>-</w:t>
+      </w:r>
+      <w:r>
+        <w:rPr>
+          <w:sz w:val="40"/>
+          <w:szCs w:val="40"/>
+        </w:rPr>
+        <w:t>ban</w:t>
+      </w:r>
+      <w:r>
+        <w:rPr>
+          <w:sz w:val="40"/>
+          <w:szCs w:val="40"/>
+        </w:rPr>
+        <w:br/>
+      </w:r>
+      <w:r>
+        <w:rPr>
+          <w:sz w:val="40"/>
+          <w:szCs w:val="40"/>
+        </w:rPr>
+        <w:t>-</w:t>
+      </w:r>
+      <w:proofErr w:type="spellStart"/>
+      <w:r>
+        <w:rPr>
+          <w:sz w:val="40"/>
+          <w:szCs w:val="40"/>
+        </w:rPr>
+        <w:t>Html</w:t>
+      </w:r>
+      <w:proofErr w:type="spellEnd"/>
+      <w:r>
+        <w:rPr>
+          <w:sz w:val="40"/>
+          <w:szCs w:val="40"/>
+        </w:rPr>
+        <w:t xml:space="preserve">, </w:t>
+      </w:r>
+      <w:proofErr w:type="spellStart"/>
+      <w:r>
+        <w:rPr>
+          <w:sz w:val="40"/>
+          <w:szCs w:val="40"/>
+        </w:rPr>
+        <w:t>css</w:t>
+      </w:r>
+      <w:proofErr w:type="spellEnd"/>
+      <w:r>
+        <w:rPr>
+          <w:sz w:val="40"/>
+          <w:szCs w:val="40"/>
+        </w:rPr>
+        <w:t xml:space="preserve"> létrehozása, ellenőrzése</w:t>
+      </w:r>
+      <w:r>
+        <w:rPr>
+          <w:sz w:val="40"/>
+          <w:szCs w:val="40"/>
+        </w:rPr>
+        <w:t>;</w:t>
+      </w:r>
+      <w:r>
+        <w:rPr>
+          <w:sz w:val="40"/>
+          <w:szCs w:val="40"/>
+        </w:rPr>
+        <w:br/>
+        <w:t xml:space="preserve">-Képek elhelyezése </w:t>
+      </w:r>
+      <w:proofErr w:type="spellStart"/>
+      <w:r>
+        <w:rPr>
+          <w:sz w:val="40"/>
+          <w:szCs w:val="40"/>
+        </w:rPr>
+        <w:t>html-ben</w:t>
+      </w:r>
+      <w:proofErr w:type="spellEnd"/>
+      <w:r>
+        <w:rPr>
+          <w:sz w:val="40"/>
+          <w:szCs w:val="40"/>
+        </w:rPr>
+        <w:t>;</w:t>
+      </w:r>
+      <w:r>
+        <w:rPr>
+          <w:sz w:val="40"/>
+          <w:szCs w:val="40"/>
+        </w:rPr>
+        <w:tab/>
       </w:r>
     </w:p>
     <w:p>
       <w:pPr>
         <w:ind w:left="-567" w:firstLine="709"/>
         <w:rPr>
-          <w:sz w:val="40"/>
-          <w:szCs w:val="40"/>
-        </w:rPr>
-      </w:pPr>
-      <w:r>
-        <w:rPr>
-          <w:sz w:val="40"/>
-          <w:szCs w:val="40"/>
-        </w:rPr>
-        <w:t>-</w:t>
-      </w:r>
-      <w:proofErr w:type="spellStart"/>
-      <w:r>
-        <w:rPr>
-          <w:sz w:val="40"/>
-          <w:szCs w:val="40"/>
-        </w:rPr>
-        <w:t>Html</w:t>
-      </w:r>
-      <w:proofErr w:type="spellEnd"/>
-      <w:r>
-        <w:rPr>
-          <w:sz w:val="40"/>
-          <w:szCs w:val="40"/>
-        </w:rPr>
-        <w:t xml:space="preserve">, </w:t>
-      </w:r>
-      <w:proofErr w:type="spellStart"/>
-      <w:r>
-        <w:rPr>
-          <w:sz w:val="40"/>
-          <w:szCs w:val="40"/>
-        </w:rPr>
-        <w:t>css</w:t>
-      </w:r>
-      <w:proofErr w:type="spellEnd"/>
-      <w:r>
-        <w:rPr>
-          <w:sz w:val="40"/>
-          <w:szCs w:val="40"/>
-        </w:rPr>
-        <w:t xml:space="preserve"> létrehozása, ellenőrzése</w:t>
-      </w:r>
-      <w:r>
-        <w:rPr>
-          <w:sz w:val="40"/>
-          <w:szCs w:val="40"/>
-        </w:rPr>
-        <w:t>;</w:t>
+          <w:b/>
+          <w:sz w:val="60"/>
+          <w:szCs w:val="60"/>
+        </w:rPr>
+      </w:pPr>
+      <w:r>
+        <w:rPr>
+          <w:b/>
+          <w:sz w:val="60"/>
+          <w:szCs w:val="60"/>
+        </w:rPr>
+        <w:t>Staudt István</w:t>
+      </w:r>
+      <w:r>
+        <w:rPr>
+          <w:b/>
+          <w:sz w:val="60"/>
+          <w:szCs w:val="60"/>
+        </w:rPr>
+        <w:t xml:space="preserve"> feladatai</w:t>
+      </w:r>
+      <w:r>
+        <w:rPr>
+          <w:b/>
+          <w:sz w:val="60"/>
+          <w:szCs w:val="60"/>
+        </w:rPr>
+        <w:t>:</w:t>
       </w:r>
     </w:p>
     <w:p>
       <w:pPr>
-        <w:ind w:left="-567" w:firstLine="709"/>
-        <w:rPr>
-          <w:sz w:val="40"/>
-          <w:szCs w:val="40"/>
-        </w:rPr>
-      </w:pPr>
-      <w:r>
-        <w:rPr>
-          <w:sz w:val="40"/>
-          <w:szCs w:val="40"/>
-        </w:rPr>
-        <w:t>Staudt István</w:t>
-      </w:r>
-      <w:r>
-        <w:rPr>
-          <w:sz w:val="40"/>
-          <w:szCs w:val="40"/>
-        </w:rPr>
-        <w:t xml:space="preserve"> feladatai</w:t>
-      </w:r>
-      <w:r>
-        <w:rPr>
-          <w:sz w:val="40"/>
-          <w:szCs w:val="40"/>
-        </w:rPr>
-        <w:t xml:space="preserve">: </w:t>
+        <w:ind w:left="-567"/>
+        <w:rPr>
+          <w:sz w:val="40"/>
+          <w:szCs w:val="40"/>
+        </w:rPr>
+      </w:pPr>
+      <w:r>
+        <w:rPr>
+          <w:sz w:val="40"/>
+          <w:szCs w:val="40"/>
+        </w:rPr>
+        <w:t>-Forrás szöveges jegyzettömb elkészítése</w:t>
+      </w:r>
+      <w:r>
+        <w:rPr>
+          <w:sz w:val="40"/>
+          <w:szCs w:val="40"/>
+        </w:rPr>
+        <w:t>;</w:t>
       </w:r>
     </w:p>
     <w:p>
@@ -214,6 +339,36 @@
           <w:sz w:val="40"/>
           <w:szCs w:val="40"/>
         </w:rPr>
+        <w:t xml:space="preserve">-Szövegek elhelyezése képek mellé </w:t>
+      </w:r>
+      <w:proofErr w:type="spellStart"/>
+      <w:r>
+        <w:rPr>
+          <w:sz w:val="40"/>
+          <w:szCs w:val="40"/>
+        </w:rPr>
+        <w:t>html-ben</w:t>
+      </w:r>
+      <w:proofErr w:type="spellEnd"/>
+      <w:r>
+        <w:rPr>
+          <w:sz w:val="40"/>
+          <w:szCs w:val="40"/>
+        </w:rPr>
+        <w:t>;</w:t>
+      </w:r>
+      <w:r>
+        <w:rPr>
+          <w:sz w:val="40"/>
+          <w:szCs w:val="40"/>
+        </w:rPr>
+        <w:br/>
+      </w:r>
+      <w:r>
+        <w:rPr>
+          <w:sz w:val="40"/>
+          <w:szCs w:val="40"/>
+        </w:rPr>
         <w:t>-</w:t>
       </w:r>
       <w:proofErr w:type="spellStart"/>
@@ -230,7 +385,21 @@
           <w:sz w:val="40"/>
           <w:szCs w:val="40"/>
         </w:rPr>
-        <w:t xml:space="preserve"> létrehozása, weboldal alaptervrajzának megcsinálása; </w:t>
+        <w:t xml:space="preserve"> létrehozása, weboldal alaptervrajzának </w:t>
+      </w:r>
+      <w:r>
+        <w:rPr>
+          <w:sz w:val="40"/>
+          <w:szCs w:val="40"/>
+        </w:rPr>
+        <w:t>elkészítése</w:t>
+      </w:r>
+      <w:r>
+        <w:rPr>
+          <w:sz w:val="40"/>
+          <w:szCs w:val="40"/>
+        </w:rPr>
+        <w:t xml:space="preserve">; </w:t>
       </w:r>
     </w:p>
     <w:p>
@@ -285,247 +454,52 @@
           <w:sz w:val="40"/>
           <w:szCs w:val="40"/>
         </w:rPr>
-        <w:t>Források keresése a régi Mercedesről, a középkorú Mercedesről és a legmodernebb Mercedesről;</w:t>
-      </w:r>
-    </w:p>
-    <w:p>
-      <w:pPr>
-        <w:ind w:left="-567"/>
-        <w:rPr>
-          <w:sz w:val="40"/>
-          <w:szCs w:val="40"/>
-        </w:rPr>
-      </w:pPr>
-      <w:r>
-        <w:rPr>
-          <w:sz w:val="40"/>
-          <w:szCs w:val="40"/>
-        </w:rPr>
-        <w:t>-</w:t>
-      </w:r>
-      <w:r>
-        <w:rPr>
-          <w:sz w:val="40"/>
-          <w:szCs w:val="40"/>
-        </w:rPr>
-        <w:t>Képek keresése a Mercedes</w:t>
-      </w:r>
-      <w:r>
-        <w:rPr>
-          <w:sz w:val="40"/>
-          <w:szCs w:val="40"/>
-        </w:rPr>
-        <w:t xml:space="preserve"> autókról</w:t>
-      </w:r>
-    </w:p>
-    <w:p>
-      <w:pPr>
-        <w:ind w:left="708" w:firstLine="708"/>
-        <w:jc w:val="center"/>
-        <w:rPr>
-          <w:sz w:val="40"/>
-          <w:szCs w:val="40"/>
-        </w:rPr>
-      </w:pPr>
-    </w:p>
-    <w:p>
-      <w:pPr>
-        <w:ind w:left="708" w:firstLine="708"/>
-        <w:jc w:val="center"/>
-        <w:rPr>
-          <w:sz w:val="40"/>
-          <w:szCs w:val="40"/>
-        </w:rPr>
-      </w:pPr>
-    </w:p>
-    <w:p>
-      <w:pPr>
-        <w:ind w:left="708" w:firstLine="708"/>
-        <w:jc w:val="center"/>
-        <w:rPr>
-          <w:sz w:val="40"/>
-          <w:szCs w:val="40"/>
-        </w:rPr>
-      </w:pPr>
-    </w:p>
-    <w:p>
-      <w:pPr>
-        <w:ind w:left="708" w:firstLine="708"/>
-        <w:jc w:val="center"/>
-        <w:rPr>
-          <w:sz w:val="40"/>
-          <w:szCs w:val="40"/>
-        </w:rPr>
-      </w:pPr>
-    </w:p>
-    <w:p>
-      <w:pPr>
-        <w:ind w:left="708" w:firstLine="708"/>
-        <w:jc w:val="center"/>
-        <w:rPr>
-          <w:sz w:val="40"/>
-          <w:szCs w:val="40"/>
-        </w:rPr>
-      </w:pPr>
-    </w:p>
-    <w:p>
-      <w:pPr>
-        <w:ind w:left="-737" w:firstLine="709"/>
-        <w:rPr>
-          <w:sz w:val="40"/>
-          <w:szCs w:val="40"/>
-        </w:rPr>
-      </w:pPr>
-      <w:r>
-        <w:rPr>
-          <w:sz w:val="40"/>
-          <w:szCs w:val="40"/>
-        </w:rPr>
-        <w:t>Mercedes autós magazin f</w:t>
-      </w:r>
-      <w:r>
-        <w:rPr>
-          <w:sz w:val="40"/>
-          <w:szCs w:val="40"/>
-        </w:rPr>
-        <w:t>orrásai:</w:t>
-      </w:r>
-    </w:p>
-    <w:p>
-      <w:pPr>
-        <w:rPr>
-          <w:sz w:val="40"/>
-          <w:szCs w:val="40"/>
-        </w:rPr>
-      </w:pPr>
-      <w:r>
-        <w:rPr>
-          <w:sz w:val="40"/>
-          <w:szCs w:val="40"/>
-        </w:rPr>
-        <w:lastRenderedPageBreak/>
-        <w:t xml:space="preserve">-Legöregebb Mercedes: </w:t>
-      </w:r>
-      <w:hyperlink r:id="rId5" w:history="1">
-        <w:r>
-          <w:rPr>
-            <w:rStyle w:val="Hiperhivatkozs"/>
-            <w:sz w:val="40"/>
-            <w:szCs w:val="40"/>
-          </w:rPr>
-          <w:t>https://group.mercedes-benz.com/company/tradition/company-history/1885-1886.html</w:t>
-        </w:r>
-      </w:hyperlink>
-    </w:p>
-    <w:p>
-      <w:pPr>
-        <w:rPr>
-          <w:sz w:val="40"/>
-          <w:szCs w:val="40"/>
-        </w:rPr>
-      </w:pPr>
-      <w:r>
-        <w:rPr>
-          <w:sz w:val="40"/>
-          <w:szCs w:val="40"/>
-        </w:rPr>
-        <w:t xml:space="preserve">-Középkorú Mercedes: </w:t>
-      </w:r>
-      <w:hyperlink r:id="rId6" w:history="1">
-        <w:r>
-          <w:rPr>
-            <w:rStyle w:val="Hiperhivatkozs"/>
-            <w:sz w:val="40"/>
-            <w:szCs w:val="40"/>
-          </w:rPr>
-          <w:t>https://en.wikipedia.org/wiki/Mercedes-Benz_W124</w:t>
-        </w:r>
-      </w:hyperlink>
-    </w:p>
-    <w:p>
-      <w:pPr>
-        <w:rPr>
-          <w:sz w:val="40"/>
-          <w:szCs w:val="40"/>
-        </w:rPr>
-      </w:pPr>
-      <w:r>
-        <w:rPr>
-          <w:sz w:val="40"/>
-          <w:szCs w:val="40"/>
-        </w:rPr>
-        <w:t>-</w:t>
-      </w:r>
-      <w:r>
-        <w:rPr>
-          <w:sz w:val="40"/>
-          <w:szCs w:val="40"/>
-        </w:rPr>
-        <w:t>Legmodernebb Mercedes</w:t>
-      </w:r>
-      <w:r>
-        <w:rPr>
-          <w:sz w:val="40"/>
-          <w:szCs w:val="40"/>
-        </w:rPr>
-        <w:t xml:space="preserve">: </w:t>
-      </w:r>
-      <w:hyperlink r:id="rId7" w:history="1">
-        <w:r>
-          <w:rPr>
-            <w:rStyle w:val="Hiperhivatkozs"/>
-            <w:sz w:val="40"/>
-            <w:szCs w:val="40"/>
-          </w:rPr>
-          <w:t>https://www.mbusa.com/en/vehicles/class/eqs/sedan</w:t>
-        </w:r>
-      </w:hyperlink>
-    </w:p>
-    <w:p>
-      <w:pPr>
-        <w:rPr>
-          <w:sz w:val="40"/>
-          <w:szCs w:val="40"/>
-        </w:rPr>
-      </w:pPr>
-      <w:r>
-        <w:rPr>
-          <w:sz w:val="40"/>
-          <w:szCs w:val="40"/>
-        </w:rPr>
-        <w:t>-</w:t>
-      </w:r>
-      <w:r>
-        <w:rPr>
-          <w:sz w:val="40"/>
-          <w:szCs w:val="40"/>
-        </w:rPr>
-        <w:t>Mercedes Banner</w:t>
-      </w:r>
-      <w:r>
-        <w:rPr>
-          <w:sz w:val="40"/>
-          <w:szCs w:val="40"/>
-        </w:rPr>
-        <w:t xml:space="preserve">: </w:t>
-      </w:r>
-      <w:r>
-        <w:rPr>
-          <w:sz w:val="40"/>
-          <w:szCs w:val="40"/>
-        </w:rPr>
-        <w:t>https://hu.m.wikipedia.org/wiki/F%C3%A1jl:Mercedes-Benz_Logo_2010.svg</w:t>
+        <w:t>Források</w:t>
+      </w:r>
+      <w:r>
+        <w:rPr>
+          <w:sz w:val="40"/>
+          <w:szCs w:val="40"/>
+        </w:rPr>
+        <w:t xml:space="preserve"> és képek</w:t>
+      </w:r>
+      <w:r>
+        <w:rPr>
+          <w:sz w:val="40"/>
+          <w:szCs w:val="40"/>
+        </w:rPr>
+        <w:t xml:space="preserve"> keresése a régi Mercedesről, a </w:t>
+      </w:r>
+      <w:r>
+        <w:rPr>
+          <w:sz w:val="40"/>
+          <w:szCs w:val="40"/>
+        </w:rPr>
+        <w:t>kevésb</w:t>
+      </w:r>
+      <w:r>
+        <w:rPr>
+          <w:sz w:val="40"/>
+          <w:szCs w:val="40"/>
+        </w:rPr>
+        <w:t>é</w:t>
+      </w:r>
+      <w:r>
+        <w:rPr>
+          <w:sz w:val="40"/>
+          <w:szCs w:val="40"/>
+        </w:rPr>
+        <w:t xml:space="preserve"> régi</w:t>
+      </w:r>
+      <w:r>
+        <w:rPr>
+          <w:sz w:val="40"/>
+          <w:szCs w:val="40"/>
+        </w:rPr>
+        <w:t xml:space="preserve"> Mercedesről és a legmodernebb Mercedesről;</w:t>
       </w:r>
       <w:bookmarkStart w:id="0" w:name="_GoBack"/>
       <w:bookmarkEnd w:id="0"/>
-    </w:p>
-    <w:p>
-      <w:pPr>
-        <w:rPr>
-          <w:sz w:val="40"/>
-          <w:szCs w:val="40"/>
-        </w:rPr>
-      </w:pPr>
     </w:p>
     <w:sectPr>
       <w:pgSz w:w="11906" w:h="16838"/>

</xml_diff>